<commit_message>
Added more references. Alpha Build
</commit_message>
<xml_diff>
--- a/Jet Set Train Wreck References.docx
+++ b/Jet Set Train Wreck References.docx
@@ -77,8 +77,6 @@
       <w:r>
         <w:t xml:space="preserve"> </w:t>
       </w:r>
-      <w:bookmarkStart w:id="0" w:name="_GoBack"/>
-      <w:bookmarkEnd w:id="0"/>
     </w:p>
     <w:p>
       <w:r>
@@ -100,9 +98,19 @@
     </w:p>
     <w:p>
       <w:r>
-        <w:t>Platform sprite, collectable sprite, Enemy sprite, Enemy Hor, Buzz saw</w:t>
-      </w:r>
-    </w:p>
+        <w:t>Platform sprite, collectable</w:t>
+      </w:r>
+      <w:r>
+        <w:t xml:space="preserve"> sprite, Enemy sprite, Enemy Sprite 2</w:t>
+      </w:r>
+      <w:r>
+        <w:t>(Horizontally moving)</w:t>
+      </w:r>
+      <w:r>
+        <w:t>, Buzz saw</w:t>
+      </w:r>
+    </w:p>
+    <w:p/>
     <w:p>
       <w:r>
         <w:t xml:space="preserve">Jet Set Willy [Game]   </w:t>
@@ -125,6 +133,13 @@
       </w:hyperlink>
       <w:r>
         <w:t>, 1984</w:t>
+      </w:r>
+      <w:bookmarkStart w:id="0" w:name="_GoBack"/>
+      <w:bookmarkEnd w:id="0"/>
+    </w:p>
+    <w:p>
+      <w:r>
+        <w:t xml:space="preserve">Player Physics – Tim Penfold </w:t>
       </w:r>
     </w:p>
     <w:p/>
@@ -582,6 +597,18 @@
     <w:basedOn w:val="DefaultParagraphFont"/>
     <w:rsid w:val="00D15DA7"/>
   </w:style>
+  <w:style w:type="character" w:styleId="FollowedHyperlink">
+    <w:name w:val="FollowedHyperlink"/>
+    <w:basedOn w:val="DefaultParagraphFont"/>
+    <w:uiPriority w:val="99"/>
+    <w:semiHidden/>
+    <w:unhideWhenUsed/>
+    <w:rsid w:val="001A24EC"/>
+    <w:rPr>
+      <w:color w:val="954F72" w:themeColor="followedHyperlink"/>
+      <w:u w:val="single"/>
+    </w:rPr>
+  </w:style>
 </w:styles>
 </file>
 

</xml_diff>